<commit_message>
Update to Memo to clarify sort orders, comments in Spec_v1
</commit_message>
<xml_diff>
--- a/Supplementary documents/Spec_v1.docx
+++ b/Supplementary documents/Spec_v1.docx
@@ -1,6 +1,6 @@
 
 <file path=word/document.xml><?xml version="1.0" encoding="utf-8"?>
-<w:document xmlns:wpc="http://schemas.microsoft.com/office/word/2010/wordprocessingCanvas" xmlns:cx="http://schemas.microsoft.com/office/drawing/2014/chartex" xmlns:cx1="http://schemas.microsoft.com/office/drawing/2015/9/8/chartex" xmlns:cx2="http://schemas.microsoft.com/office/drawing/2015/10/21/chartex" xmlns:cx3="http://schemas.microsoft.com/office/drawing/2016/5/9/chartex" xmlns:cx4="http://schemas.microsoft.com/office/drawing/2016/5/10/chartex" xmlns:cx5="http://schemas.microsoft.com/office/drawing/2016/5/11/chartex" xmlns:cx6="http://schemas.microsoft.com/office/drawing/2016/5/12/chartex" xmlns:cx7="http://schemas.microsoft.com/office/drawing/2016/5/13/chartex" xmlns:cx8="http://schemas.microsoft.com/office/drawing/2016/5/14/chartex" xmlns:mc="http://schemas.openxmlformats.org/markup-compatibility/2006" xmlns:aink="http://schemas.microsoft.com/office/drawing/2016/ink" xmlns:am3d="http://schemas.microsoft.com/office/drawing/2017/model3d" xmlns:o="urn:schemas-microsoft-com:office:office" xmlns:oel="http://schemas.microsoft.com/office/2019/extlst" xmlns:r="http://schemas.openxmlformats.org/officeDocument/2006/relationships" xmlns:m="http://schemas.openxmlformats.org/officeDocument/2006/math" xmlns:v="urn:schemas-microsoft-com:vml" xmlns:wp14="http://schemas.microsoft.com/office/word/2010/wordprocessingDrawing" xmlns:wp="http://schemas.openxmlformats.org/drawingml/2006/wordprocessingDrawing" xmlns:w10="urn:schemas-microsoft-com:office:word" xmlns:w="http://schemas.openxmlformats.org/wordprocessingml/2006/main" xmlns:w14="http://schemas.microsoft.com/office/word/2010/wordml" xmlns:w15="http://schemas.microsoft.com/office/word/2012/wordml" xmlns:w16cex="http://schemas.microsoft.com/office/word/2018/wordml/cex" xmlns:w16cid="http://schemas.microsoft.com/office/word/2016/wordml/cid" xmlns:w16="http://schemas.microsoft.com/office/word/2018/wordml" xmlns:w16sdtdh="http://schemas.microsoft.com/office/word/2020/wordml/sdtdatahash" xmlns:w16se="http://schemas.microsoft.com/office/word/2015/wordml/symex" xmlns:wpg="http://schemas.microsoft.com/office/word/2010/wordprocessingGroup" xmlns:wpi="http://schemas.microsoft.com/office/word/2010/wordprocessingInk" xmlns:wne="http://schemas.microsoft.com/office/word/2006/wordml" xmlns:wps="http://schemas.microsoft.com/office/word/2010/wordprocessingShape" mc:Ignorable="w14 w15 w16se w16cid w16 w16cex w16sdtdh wp14">
+<w:document xmlns:wpc="http://schemas.microsoft.com/office/word/2010/wordprocessingCanvas" xmlns:cx="http://schemas.microsoft.com/office/drawing/2014/chartex" xmlns:cx1="http://schemas.microsoft.com/office/drawing/2015/9/8/chartex" xmlns:cx2="http://schemas.microsoft.com/office/drawing/2015/10/21/chartex" xmlns:cx3="http://schemas.microsoft.com/office/drawing/2016/5/9/chartex" xmlns:cx4="http://schemas.microsoft.com/office/drawing/2016/5/10/chartex" xmlns:cx5="http://schemas.microsoft.com/office/drawing/2016/5/11/chartex" xmlns:cx6="http://schemas.microsoft.com/office/drawing/2016/5/12/chartex" xmlns:cx7="http://schemas.microsoft.com/office/drawing/2016/5/13/chartex" xmlns:cx8="http://schemas.microsoft.com/office/drawing/2016/5/14/chartex" xmlns:mc="http://schemas.openxmlformats.org/markup-compatibility/2006" xmlns:aink="http://schemas.microsoft.com/office/drawing/2016/ink" xmlns:am3d="http://schemas.microsoft.com/office/drawing/2017/model3d" xmlns:o="urn:schemas-microsoft-com:office:office" xmlns:oel="http://schemas.microsoft.com/office/2019/extlst" xmlns:r="http://schemas.openxmlformats.org/officeDocument/2006/relationships" xmlns:m="http://schemas.openxmlformats.org/officeDocument/2006/math" xmlns:v="urn:schemas-microsoft-com:vml" xmlns:wp14="http://schemas.microsoft.com/office/word/2010/wordprocessingDrawing" xmlns:wp="http://schemas.openxmlformats.org/drawingml/2006/wordprocessingDrawing" xmlns:w10="urn:schemas-microsoft-com:office:word" xmlns:w="http://schemas.openxmlformats.org/wordprocessingml/2006/main" xmlns:w14="http://schemas.microsoft.com/office/word/2010/wordml" xmlns:w15="http://schemas.microsoft.com/office/word/2012/wordml" xmlns:w16cex="http://schemas.microsoft.com/office/word/2018/wordml/cex" xmlns:w16cid="http://schemas.microsoft.com/office/word/2016/wordml/cid" xmlns:w16="http://schemas.microsoft.com/office/word/2018/wordml" xmlns:w16du="http://schemas.microsoft.com/office/word/2023/wordml/word16du" xmlns:w16sdtdh="http://schemas.microsoft.com/office/word/2020/wordml/sdtdatahash" xmlns:w16se="http://schemas.microsoft.com/office/word/2015/wordml/symex" xmlns:wpg="http://schemas.microsoft.com/office/word/2010/wordprocessingGroup" xmlns:wpi="http://schemas.microsoft.com/office/word/2010/wordprocessingInk" xmlns:wne="http://schemas.microsoft.com/office/word/2006/wordml" xmlns:wps="http://schemas.microsoft.com/office/word/2010/wordprocessingShape" mc:Ignorable="w14 w15 w16se w16cid w16 w16cex w16sdtdh w16du wp14">
   <w:body>
     <w:p>
       <w:pPr>
@@ -621,7 +621,11 @@
         <w:jc w:val="both"/>
       </w:pPr>
       <w:r>
-        <w:t xml:space="preserve">The main method for modelling waste scenarios. </w:t>
+        <w:t>The main method for modelling waste scenarios</w:t>
+      </w:r>
+      <w:commentRangeStart w:id="3"/>
+      <w:r>
+        <w:t xml:space="preserve">. </w:t>
       </w:r>
       <w:r>
         <w:fldChar w:fldCharType="begin"/>
@@ -645,7 +649,17 @@
         <w:fldChar w:fldCharType="end"/>
       </w:r>
       <w:r>
-        <w:t xml:space="preserve"> outlines the logical flow in which model steps are executed. This method returns the scenario results: the travel duration, the process duration, and the total duration.</w:t>
+        <w:t xml:space="preserve"> outlines </w:t>
+      </w:r>
+      <w:commentRangeEnd w:id="3"/>
+      <w:r>
+        <w:rPr>
+          <w:rStyle w:val="CommentReference"/>
+        </w:rPr>
+        <w:commentReference w:id="3"/>
+      </w:r>
+      <w:r>
+        <w:t>the logical flow in which model steps are executed. This method returns the scenario results: the travel duration, the process duration, and the total duration.</w:t>
       </w:r>
     </w:p>
     <w:p>
@@ -1051,8 +1065,16 @@
         <w:ind w:left="1789"/>
         <w:jc w:val="both"/>
       </w:pPr>
+      <w:commentRangeStart w:id="4"/>
       <w:r>
         <w:t>The Landfill Labs API will allow for scenarios to be configured by exposing the following endpoints:</w:t>
+      </w:r>
+      <w:commentRangeEnd w:id="4"/>
+      <w:r>
+        <w:rPr>
+          <w:rStyle w:val="CommentReference"/>
+        </w:rPr>
+        <w:commentReference w:id="4"/>
       </w:r>
     </w:p>
     <w:p>
@@ -1426,8 +1448,66 @@
 </w:document>
 </file>
 
+<file path=word/comments.xml><?xml version="1.0" encoding="utf-8"?>
+<w:comments xmlns:wpc="http://schemas.microsoft.com/office/word/2010/wordprocessingCanvas" xmlns:cx="http://schemas.microsoft.com/office/drawing/2014/chartex" xmlns:cx1="http://schemas.microsoft.com/office/drawing/2015/9/8/chartex" xmlns:cx2="http://schemas.microsoft.com/office/drawing/2015/10/21/chartex" xmlns:cx3="http://schemas.microsoft.com/office/drawing/2016/5/9/chartex" xmlns:cx4="http://schemas.microsoft.com/office/drawing/2016/5/10/chartex" xmlns:cx5="http://schemas.microsoft.com/office/drawing/2016/5/11/chartex" xmlns:cx6="http://schemas.microsoft.com/office/drawing/2016/5/12/chartex" xmlns:cx7="http://schemas.microsoft.com/office/drawing/2016/5/13/chartex" xmlns:cx8="http://schemas.microsoft.com/office/drawing/2016/5/14/chartex" xmlns:mc="http://schemas.openxmlformats.org/markup-compatibility/2006" xmlns:aink="http://schemas.microsoft.com/office/drawing/2016/ink" xmlns:am3d="http://schemas.microsoft.com/office/drawing/2017/model3d" xmlns:o="urn:schemas-microsoft-com:office:office" xmlns:oel="http://schemas.microsoft.com/office/2019/extlst" xmlns:r="http://schemas.openxmlformats.org/officeDocument/2006/relationships" xmlns:m="http://schemas.openxmlformats.org/officeDocument/2006/math" xmlns:v="urn:schemas-microsoft-com:vml" xmlns:wp14="http://schemas.microsoft.com/office/word/2010/wordprocessingDrawing" xmlns:wp="http://schemas.openxmlformats.org/drawingml/2006/wordprocessingDrawing" xmlns:w10="urn:schemas-microsoft-com:office:word" xmlns:w="http://schemas.openxmlformats.org/wordprocessingml/2006/main" xmlns:w14="http://schemas.microsoft.com/office/word/2010/wordml" xmlns:w15="http://schemas.microsoft.com/office/word/2012/wordml" xmlns:w16cex="http://schemas.microsoft.com/office/word/2018/wordml/cex" xmlns:w16cid="http://schemas.microsoft.com/office/word/2016/wordml/cid" xmlns:w16="http://schemas.microsoft.com/office/word/2018/wordml" xmlns:w16du="http://schemas.microsoft.com/office/word/2023/wordml/word16du" xmlns:w16sdtdh="http://schemas.microsoft.com/office/word/2020/wordml/sdtdatahash" xmlns:w16se="http://schemas.microsoft.com/office/word/2015/wordml/symex" xmlns:wpg="http://schemas.microsoft.com/office/word/2010/wordprocessingGroup" xmlns:wpi="http://schemas.microsoft.com/office/word/2010/wordprocessingInk" xmlns:wne="http://schemas.microsoft.com/office/word/2006/wordml" xmlns:wps="http://schemas.microsoft.com/office/word/2010/wordprocessingShape" mc:Ignorable="w14 w15 w16se w16cid w16 w16cex w16sdtdh w16du wp14">
+  <w:comment w:id="3" w:author="Steve Baker" w:date="2024-09-24T09:07:00Z" w:initials="SB">
+    <w:p>
+      <w:pPr>
+        <w:pStyle w:val="CommentText"/>
+      </w:pPr>
+      <w:r>
+        <w:rPr>
+          <w:rStyle w:val="CommentReference"/>
+        </w:rPr>
+        <w:annotationRef/>
+      </w:r>
+      <w:r>
+        <w:t>No figure</w:t>
+      </w:r>
+    </w:p>
+  </w:comment>
+  <w:comment w:id="4" w:author="Steve Baker" w:date="2024-09-24T09:08:00Z" w:initials="SB">
+    <w:p>
+      <w:pPr>
+        <w:pStyle w:val="CommentText"/>
+      </w:pPr>
+      <w:r>
+        <w:rPr>
+          <w:rStyle w:val="CommentReference"/>
+        </w:rPr>
+        <w:annotationRef/>
+      </w:r>
+      <w:r>
+        <w:t>Could still see confusion about these REST endpoints when the SUT is a command line app?</w:t>
+      </w:r>
+    </w:p>
+  </w:comment>
+</w:comments>
+</file>
+
+<file path=word/commentsExtended.xml><?xml version="1.0" encoding="utf-8"?>
+<w15:commentsEx xmlns:wpc="http://schemas.microsoft.com/office/word/2010/wordprocessingCanvas" xmlns:cx="http://schemas.microsoft.com/office/drawing/2014/chartex" xmlns:cx1="http://schemas.microsoft.com/office/drawing/2015/9/8/chartex" xmlns:cx2="http://schemas.microsoft.com/office/drawing/2015/10/21/chartex" xmlns:cx3="http://schemas.microsoft.com/office/drawing/2016/5/9/chartex" xmlns:cx4="http://schemas.microsoft.com/office/drawing/2016/5/10/chartex" xmlns:cx5="http://schemas.microsoft.com/office/drawing/2016/5/11/chartex" xmlns:cx6="http://schemas.microsoft.com/office/drawing/2016/5/12/chartex" xmlns:cx7="http://schemas.microsoft.com/office/drawing/2016/5/13/chartex" xmlns:cx8="http://schemas.microsoft.com/office/drawing/2016/5/14/chartex" xmlns:mc="http://schemas.openxmlformats.org/markup-compatibility/2006" xmlns:aink="http://schemas.microsoft.com/office/drawing/2016/ink" xmlns:am3d="http://schemas.microsoft.com/office/drawing/2017/model3d" xmlns:o="urn:schemas-microsoft-com:office:office" xmlns:oel="http://schemas.microsoft.com/office/2019/extlst" xmlns:r="http://schemas.openxmlformats.org/officeDocument/2006/relationships" xmlns:m="http://schemas.openxmlformats.org/officeDocument/2006/math" xmlns:v="urn:schemas-microsoft-com:vml" xmlns:wp14="http://schemas.microsoft.com/office/word/2010/wordprocessingDrawing" xmlns:wp="http://schemas.openxmlformats.org/drawingml/2006/wordprocessingDrawing" xmlns:w10="urn:schemas-microsoft-com:office:word" xmlns:w="http://schemas.openxmlformats.org/wordprocessingml/2006/main" xmlns:w14="http://schemas.microsoft.com/office/word/2010/wordml" xmlns:w15="http://schemas.microsoft.com/office/word/2012/wordml" xmlns:w16cex="http://schemas.microsoft.com/office/word/2018/wordml/cex" xmlns:w16cid="http://schemas.microsoft.com/office/word/2016/wordml/cid" xmlns:w16="http://schemas.microsoft.com/office/word/2018/wordml" xmlns:w16du="http://schemas.microsoft.com/office/word/2023/wordml/word16du" xmlns:w16sdtdh="http://schemas.microsoft.com/office/word/2020/wordml/sdtdatahash" xmlns:w16se="http://schemas.microsoft.com/office/word/2015/wordml/symex" xmlns:wpg="http://schemas.microsoft.com/office/word/2010/wordprocessingGroup" xmlns:wpi="http://schemas.microsoft.com/office/word/2010/wordprocessingInk" xmlns:wne="http://schemas.microsoft.com/office/word/2006/wordml" xmlns:wps="http://schemas.microsoft.com/office/word/2010/wordprocessingShape" mc:Ignorable="w14 w15 w16se w16cid w16 w16cex w16sdtdh w16du wp14">
+  <w15:commentEx w15:paraId="4C02AC2A" w15:done="0"/>
+  <w15:commentEx w15:paraId="137FFA89" w15:done="0"/>
+</w15:commentsEx>
+</file>
+
+<file path=word/commentsExtensible.xml><?xml version="1.0" encoding="utf-8"?>
+<w16cex:commentsExtensible xmlns:wpc="http://schemas.microsoft.com/office/word/2010/wordprocessingCanvas" xmlns:cx="http://schemas.microsoft.com/office/drawing/2014/chartex" xmlns:cx1="http://schemas.microsoft.com/office/drawing/2015/9/8/chartex" xmlns:cx2="http://schemas.microsoft.com/office/drawing/2015/10/21/chartex" xmlns:cx3="http://schemas.microsoft.com/office/drawing/2016/5/9/chartex" xmlns:cx4="http://schemas.microsoft.com/office/drawing/2016/5/10/chartex" xmlns:cx5="http://schemas.microsoft.com/office/drawing/2016/5/11/chartex" xmlns:cx6="http://schemas.microsoft.com/office/drawing/2016/5/12/chartex" xmlns:cx7="http://schemas.microsoft.com/office/drawing/2016/5/13/chartex" xmlns:cx8="http://schemas.microsoft.com/office/drawing/2016/5/14/chartex" xmlns:cr="http://schemas.microsoft.com/office/comments/2020/reactions" xmlns:mc="http://schemas.openxmlformats.org/markup-compatibility/2006" xmlns:aink="http://schemas.microsoft.com/office/drawing/2016/ink" xmlns:am3d="http://schemas.microsoft.com/office/drawing/2017/model3d" xmlns:o="urn:schemas-microsoft-com:office:office" xmlns:oel="http://schemas.microsoft.com/office/2019/extlst" xmlns:r="http://schemas.openxmlformats.org/officeDocument/2006/relationships" xmlns:m="http://schemas.openxmlformats.org/officeDocument/2006/math" xmlns:v="urn:schemas-microsoft-com:vml" xmlns:wp14="http://schemas.microsoft.com/office/word/2010/wordprocessingDrawing" xmlns:wp="http://schemas.openxmlformats.org/drawingml/2006/wordprocessingDrawing" xmlns:w10="urn:schemas-microsoft-com:office:word" xmlns:w="http://schemas.openxmlformats.org/wordprocessingml/2006/main" xmlns:w14="http://schemas.microsoft.com/office/word/2010/wordml" xmlns:w15="http://schemas.microsoft.com/office/word/2012/wordml" xmlns:w16cex="http://schemas.microsoft.com/office/word/2018/wordml/cex" xmlns:w16cid="http://schemas.microsoft.com/office/word/2016/wordml/cid" xmlns:w16="http://schemas.microsoft.com/office/word/2018/wordml" xmlns:w16du="http://schemas.microsoft.com/office/word/2023/wordml/word16du" xmlns:w16sdtdh="http://schemas.microsoft.com/office/word/2020/wordml/sdtdatahash" xmlns:w16se="http://schemas.microsoft.com/office/word/2015/wordml/symex" xmlns:wpg="http://schemas.microsoft.com/office/word/2010/wordprocessingGroup" xmlns:wpi="http://schemas.microsoft.com/office/word/2010/wordprocessingInk" xmlns:wne="http://schemas.microsoft.com/office/word/2006/wordml" xmlns:wps="http://schemas.microsoft.com/office/word/2010/wordprocessingShape" mc:Ignorable="w14 w15 w16se w16cid w16 w16cex w16sdtdh cr w16du wp14">
+  <w16cex:commentExtensible w16cex:durableId="0EBF3484" w16cex:dateUtc="2024-09-24T08:07:00Z"/>
+  <w16cex:commentExtensible w16cex:durableId="52D87F2B" w16cex:dateUtc="2024-09-24T08:08:00Z"/>
+</w16cex:commentsExtensible>
+</file>
+
+<file path=word/commentsIds.xml><?xml version="1.0" encoding="utf-8"?>
+<w16cid:commentsIds xmlns:wpc="http://schemas.microsoft.com/office/word/2010/wordprocessingCanvas" xmlns:cx="http://schemas.microsoft.com/office/drawing/2014/chartex" xmlns:cx1="http://schemas.microsoft.com/office/drawing/2015/9/8/chartex" xmlns:cx2="http://schemas.microsoft.com/office/drawing/2015/10/21/chartex" xmlns:cx3="http://schemas.microsoft.com/office/drawing/2016/5/9/chartex" xmlns:cx4="http://schemas.microsoft.com/office/drawing/2016/5/10/chartex" xmlns:cx5="http://schemas.microsoft.com/office/drawing/2016/5/11/chartex" xmlns:cx6="http://schemas.microsoft.com/office/drawing/2016/5/12/chartex" xmlns:cx7="http://schemas.microsoft.com/office/drawing/2016/5/13/chartex" xmlns:cx8="http://schemas.microsoft.com/office/drawing/2016/5/14/chartex" xmlns:mc="http://schemas.openxmlformats.org/markup-compatibility/2006" xmlns:aink="http://schemas.microsoft.com/office/drawing/2016/ink" xmlns:am3d="http://schemas.microsoft.com/office/drawing/2017/model3d" xmlns:o="urn:schemas-microsoft-com:office:office" xmlns:oel="http://schemas.microsoft.com/office/2019/extlst" xmlns:r="http://schemas.openxmlformats.org/officeDocument/2006/relationships" xmlns:m="http://schemas.openxmlformats.org/officeDocument/2006/math" xmlns:v="urn:schemas-microsoft-com:vml" xmlns:wp14="http://schemas.microsoft.com/office/word/2010/wordprocessingDrawing" xmlns:wp="http://schemas.openxmlformats.org/drawingml/2006/wordprocessingDrawing" xmlns:w10="urn:schemas-microsoft-com:office:word" xmlns:w="http://schemas.openxmlformats.org/wordprocessingml/2006/main" xmlns:w14="http://schemas.microsoft.com/office/word/2010/wordml" xmlns:w15="http://schemas.microsoft.com/office/word/2012/wordml" xmlns:w16cex="http://schemas.microsoft.com/office/word/2018/wordml/cex" xmlns:w16cid="http://schemas.microsoft.com/office/word/2016/wordml/cid" xmlns:w16="http://schemas.microsoft.com/office/word/2018/wordml" xmlns:w16du="http://schemas.microsoft.com/office/word/2023/wordml/word16du" xmlns:w16sdtdh="http://schemas.microsoft.com/office/word/2020/wordml/sdtdatahash" xmlns:w16se="http://schemas.microsoft.com/office/word/2015/wordml/symex" xmlns:wpg="http://schemas.microsoft.com/office/word/2010/wordprocessingGroup" xmlns:wpi="http://schemas.microsoft.com/office/word/2010/wordprocessingInk" xmlns:wne="http://schemas.microsoft.com/office/word/2006/wordml" xmlns:wps="http://schemas.microsoft.com/office/word/2010/wordprocessingShape" mc:Ignorable="w14 w15 w16se w16cid w16 w16cex w16sdtdh w16du wp14">
+  <w16cid:commentId w16cid:paraId="4C02AC2A" w16cid:durableId="0EBF3484"/>
+  <w16cid:commentId w16cid:paraId="137FFA89" w16cid:durableId="52D87F2B"/>
+</w16cid:commentsIds>
+</file>
+
 <file path=word/numbering.xml><?xml version="1.0" encoding="utf-8"?>
-<w:numbering xmlns:wpc="http://schemas.microsoft.com/office/word/2010/wordprocessingCanvas" xmlns:cx="http://schemas.microsoft.com/office/drawing/2014/chartex" xmlns:cx1="http://schemas.microsoft.com/office/drawing/2015/9/8/chartex" xmlns:cx2="http://schemas.microsoft.com/office/drawing/2015/10/21/chartex" xmlns:cx3="http://schemas.microsoft.com/office/drawing/2016/5/9/chartex" xmlns:cx4="http://schemas.microsoft.com/office/drawing/2016/5/10/chartex" xmlns:cx5="http://schemas.microsoft.com/office/drawing/2016/5/11/chartex" xmlns:cx6="http://schemas.microsoft.com/office/drawing/2016/5/12/chartex" xmlns:cx7="http://schemas.microsoft.com/office/drawing/2016/5/13/chartex" xmlns:cx8="http://schemas.microsoft.com/office/drawing/2016/5/14/chartex" xmlns:mc="http://schemas.openxmlformats.org/markup-compatibility/2006" xmlns:aink="http://schemas.microsoft.com/office/drawing/2016/ink" xmlns:am3d="http://schemas.microsoft.com/office/drawing/2017/model3d" xmlns:o="urn:schemas-microsoft-com:office:office" xmlns:oel="http://schemas.microsoft.com/office/2019/extlst" xmlns:r="http://schemas.openxmlformats.org/officeDocument/2006/relationships" xmlns:m="http://schemas.openxmlformats.org/officeDocument/2006/math" xmlns:v="urn:schemas-microsoft-com:vml" xmlns:wp14="http://schemas.microsoft.com/office/word/2010/wordprocessingDrawing" xmlns:wp="http://schemas.openxmlformats.org/drawingml/2006/wordprocessingDrawing" xmlns:w10="urn:schemas-microsoft-com:office:word" xmlns:w="http://schemas.openxmlformats.org/wordprocessingml/2006/main" xmlns:w14="http://schemas.microsoft.com/office/word/2010/wordml" xmlns:w15="http://schemas.microsoft.com/office/word/2012/wordml" xmlns:w16cex="http://schemas.microsoft.com/office/word/2018/wordml/cex" xmlns:w16cid="http://schemas.microsoft.com/office/word/2016/wordml/cid" xmlns:w16="http://schemas.microsoft.com/office/word/2018/wordml" xmlns:w16sdtdh="http://schemas.microsoft.com/office/word/2020/wordml/sdtdatahash" xmlns:w16se="http://schemas.microsoft.com/office/word/2015/wordml/symex" xmlns:wpg="http://schemas.microsoft.com/office/word/2010/wordprocessingGroup" xmlns:wpi="http://schemas.microsoft.com/office/word/2010/wordprocessingInk" xmlns:wne="http://schemas.microsoft.com/office/word/2006/wordml" xmlns:wps="http://schemas.microsoft.com/office/word/2010/wordprocessingShape" mc:Ignorable="w14 w15 w16se w16cid w16 w16cex w16sdtdh wp14">
+<w:numbering xmlns:wpc="http://schemas.microsoft.com/office/word/2010/wordprocessingCanvas" xmlns:cx="http://schemas.microsoft.com/office/drawing/2014/chartex" xmlns:cx1="http://schemas.microsoft.com/office/drawing/2015/9/8/chartex" xmlns:cx2="http://schemas.microsoft.com/office/drawing/2015/10/21/chartex" xmlns:cx3="http://schemas.microsoft.com/office/drawing/2016/5/9/chartex" xmlns:cx4="http://schemas.microsoft.com/office/drawing/2016/5/10/chartex" xmlns:cx5="http://schemas.microsoft.com/office/drawing/2016/5/11/chartex" xmlns:cx6="http://schemas.microsoft.com/office/drawing/2016/5/12/chartex" xmlns:cx7="http://schemas.microsoft.com/office/drawing/2016/5/13/chartex" xmlns:cx8="http://schemas.microsoft.com/office/drawing/2016/5/14/chartex" xmlns:mc="http://schemas.openxmlformats.org/markup-compatibility/2006" xmlns:aink="http://schemas.microsoft.com/office/drawing/2016/ink" xmlns:am3d="http://schemas.microsoft.com/office/drawing/2017/model3d" xmlns:o="urn:schemas-microsoft-com:office:office" xmlns:oel="http://schemas.microsoft.com/office/2019/extlst" xmlns:r="http://schemas.openxmlformats.org/officeDocument/2006/relationships" xmlns:m="http://schemas.openxmlformats.org/officeDocument/2006/math" xmlns:v="urn:schemas-microsoft-com:vml" xmlns:wp14="http://schemas.microsoft.com/office/word/2010/wordprocessingDrawing" xmlns:wp="http://schemas.openxmlformats.org/drawingml/2006/wordprocessingDrawing" xmlns:w10="urn:schemas-microsoft-com:office:word" xmlns:w="http://schemas.openxmlformats.org/wordprocessingml/2006/main" xmlns:w14="http://schemas.microsoft.com/office/word/2010/wordml" xmlns:w15="http://schemas.microsoft.com/office/word/2012/wordml" xmlns:w16cex="http://schemas.microsoft.com/office/word/2018/wordml/cex" xmlns:w16cid="http://schemas.microsoft.com/office/word/2016/wordml/cid" xmlns:w16="http://schemas.microsoft.com/office/word/2018/wordml" xmlns:w16du="http://schemas.microsoft.com/office/word/2023/wordml/word16du" xmlns:w16sdtdh="http://schemas.microsoft.com/office/word/2020/wordml/sdtdatahash" xmlns:w16se="http://schemas.microsoft.com/office/word/2015/wordml/symex" xmlns:wpg="http://schemas.microsoft.com/office/word/2010/wordprocessingGroup" xmlns:wpi="http://schemas.microsoft.com/office/word/2010/wordprocessingInk" xmlns:wne="http://schemas.microsoft.com/office/word/2006/wordml" xmlns:wps="http://schemas.microsoft.com/office/word/2010/wordprocessingShape" mc:Ignorable="w14 w15 w16se w16cid w16 w16cex w16sdtdh w16du wp14">
   <w:abstractNum w:abstractNumId="0" w15:restartNumberingAfterBreak="0">
     <w:nsid w:val="10D15E15"/>
     <w:multiLevelType w:val="hybridMultilevel"/>
@@ -1638,8 +1718,16 @@
 </w:numbering>
 </file>
 
+<file path=word/people.xml><?xml version="1.0" encoding="utf-8"?>
+<w15:people xmlns:wpc="http://schemas.microsoft.com/office/word/2010/wordprocessingCanvas" xmlns:cx="http://schemas.microsoft.com/office/drawing/2014/chartex" xmlns:cx1="http://schemas.microsoft.com/office/drawing/2015/9/8/chartex" xmlns:cx2="http://schemas.microsoft.com/office/drawing/2015/10/21/chartex" xmlns:cx3="http://schemas.microsoft.com/office/drawing/2016/5/9/chartex" xmlns:cx4="http://schemas.microsoft.com/office/drawing/2016/5/10/chartex" xmlns:cx5="http://schemas.microsoft.com/office/drawing/2016/5/11/chartex" xmlns:cx6="http://schemas.microsoft.com/office/drawing/2016/5/12/chartex" xmlns:cx7="http://schemas.microsoft.com/office/drawing/2016/5/13/chartex" xmlns:cx8="http://schemas.microsoft.com/office/drawing/2016/5/14/chartex" xmlns:mc="http://schemas.openxmlformats.org/markup-compatibility/2006" xmlns:aink="http://schemas.microsoft.com/office/drawing/2016/ink" xmlns:am3d="http://schemas.microsoft.com/office/drawing/2017/model3d" xmlns:o="urn:schemas-microsoft-com:office:office" xmlns:oel="http://schemas.microsoft.com/office/2019/extlst" xmlns:r="http://schemas.openxmlformats.org/officeDocument/2006/relationships" xmlns:m="http://schemas.openxmlformats.org/officeDocument/2006/math" xmlns:v="urn:schemas-microsoft-com:vml" xmlns:wp14="http://schemas.microsoft.com/office/word/2010/wordprocessingDrawing" xmlns:wp="http://schemas.openxmlformats.org/drawingml/2006/wordprocessingDrawing" xmlns:w10="urn:schemas-microsoft-com:office:word" xmlns:w="http://schemas.openxmlformats.org/wordprocessingml/2006/main" xmlns:w14="http://schemas.microsoft.com/office/word/2010/wordml" xmlns:w15="http://schemas.microsoft.com/office/word/2012/wordml" xmlns:w16cex="http://schemas.microsoft.com/office/word/2018/wordml/cex" xmlns:w16cid="http://schemas.microsoft.com/office/word/2016/wordml/cid" xmlns:w16="http://schemas.microsoft.com/office/word/2018/wordml" xmlns:w16du="http://schemas.microsoft.com/office/word/2023/wordml/word16du" xmlns:w16sdtdh="http://schemas.microsoft.com/office/word/2020/wordml/sdtdatahash" xmlns:w16se="http://schemas.microsoft.com/office/word/2015/wordml/symex" xmlns:wpg="http://schemas.microsoft.com/office/word/2010/wordprocessingGroup" xmlns:wpi="http://schemas.microsoft.com/office/word/2010/wordprocessingInk" xmlns:wne="http://schemas.microsoft.com/office/word/2006/wordml" xmlns:wps="http://schemas.microsoft.com/office/word/2010/wordprocessingShape" mc:Ignorable="w14 w15 w16se w16cid w16 w16cex w16sdtdh w16du wp14">
+  <w15:person w15:author="Steve Baker">
+    <w15:presenceInfo w15:providerId="AD" w15:userId="S::55150565@ad.mmu.ac.uk::1b0ef544-1cc4-4304-9e36-65835b0f37af"/>
+  </w15:person>
+</w15:people>
+</file>
+
 <file path=word/styles.xml><?xml version="1.0" encoding="utf-8"?>
-<w:styles xmlns:mc="http://schemas.openxmlformats.org/markup-compatibility/2006" xmlns:r="http://schemas.openxmlformats.org/officeDocument/2006/relationships" xmlns:w="http://schemas.openxmlformats.org/wordprocessingml/2006/main" xmlns:w14="http://schemas.microsoft.com/office/word/2010/wordml" xmlns:w15="http://schemas.microsoft.com/office/word/2012/wordml" xmlns:w16cex="http://schemas.microsoft.com/office/word/2018/wordml/cex" xmlns:w16cid="http://schemas.microsoft.com/office/word/2016/wordml/cid" xmlns:w16="http://schemas.microsoft.com/office/word/2018/wordml" xmlns:w16sdtdh="http://schemas.microsoft.com/office/word/2020/wordml/sdtdatahash" xmlns:w16se="http://schemas.microsoft.com/office/word/2015/wordml/symex" mc:Ignorable="w14 w15 w16se w16cid w16 w16cex w16sdtdh">
+<w:styles xmlns:mc="http://schemas.openxmlformats.org/markup-compatibility/2006" xmlns:r="http://schemas.openxmlformats.org/officeDocument/2006/relationships" xmlns:w="http://schemas.openxmlformats.org/wordprocessingml/2006/main" xmlns:w14="http://schemas.microsoft.com/office/word/2010/wordml" xmlns:w15="http://schemas.microsoft.com/office/word/2012/wordml" xmlns:w16cex="http://schemas.microsoft.com/office/word/2018/wordml/cex" xmlns:w16cid="http://schemas.microsoft.com/office/word/2016/wordml/cid" xmlns:w16="http://schemas.microsoft.com/office/word/2018/wordml" xmlns:w16du="http://schemas.microsoft.com/office/word/2023/wordml/word16du" xmlns:w16sdtdh="http://schemas.microsoft.com/office/word/2020/wordml/sdtdatahash" xmlns:w16se="http://schemas.microsoft.com/office/word/2015/wordml/symex" mc:Ignorable="w14 w15 w16se w16cid w16 w16cex w16sdtdh w16du">
   <w:docDefaults>
     <w:rPrDefault>
       <w:rPr>
@@ -2110,6 +2198,76 @@
       <w14:ligatures w14:val="none"/>
     </w:rPr>
   </w:style>
+  <w:style w:type="character" w:styleId="CommentReference">
+    <w:name w:val="annotation reference"/>
+    <w:basedOn w:val="DefaultParagraphFont"/>
+    <w:uiPriority w:val="99"/>
+    <w:semiHidden/>
+    <w:unhideWhenUsed/>
+    <w:rsid w:val="00845612"/>
+    <w:rPr>
+      <w:sz w:val="16"/>
+      <w:szCs w:val="16"/>
+    </w:rPr>
+  </w:style>
+  <w:style w:type="paragraph" w:styleId="CommentText">
+    <w:name w:val="annotation text"/>
+    <w:basedOn w:val="Normal"/>
+    <w:link w:val="CommentTextChar"/>
+    <w:uiPriority w:val="99"/>
+    <w:unhideWhenUsed/>
+    <w:rsid w:val="00845612"/>
+    <w:pPr>
+      <w:spacing w:line="240" w:lineRule="auto"/>
+    </w:pPr>
+    <w:rPr>
+      <w:sz w:val="20"/>
+      <w:szCs w:val="20"/>
+    </w:rPr>
+  </w:style>
+  <w:style w:type="character" w:customStyle="1" w:styleId="CommentTextChar">
+    <w:name w:val="Comment Text Char"/>
+    <w:basedOn w:val="DefaultParagraphFont"/>
+    <w:link w:val="CommentText"/>
+    <w:uiPriority w:val="99"/>
+    <w:rsid w:val="00845612"/>
+    <w:rPr>
+      <w:kern w:val="0"/>
+      <w:sz w:val="20"/>
+      <w:szCs w:val="20"/>
+      <w14:ligatures w14:val="none"/>
+    </w:rPr>
+  </w:style>
+  <w:style w:type="paragraph" w:styleId="CommentSubject">
+    <w:name w:val="annotation subject"/>
+    <w:basedOn w:val="CommentText"/>
+    <w:next w:val="CommentText"/>
+    <w:link w:val="CommentSubjectChar"/>
+    <w:uiPriority w:val="99"/>
+    <w:semiHidden/>
+    <w:unhideWhenUsed/>
+    <w:rsid w:val="00845612"/>
+    <w:rPr>
+      <w:b/>
+      <w:bCs/>
+    </w:rPr>
+  </w:style>
+  <w:style w:type="character" w:customStyle="1" w:styleId="CommentSubjectChar">
+    <w:name w:val="Comment Subject Char"/>
+    <w:basedOn w:val="CommentTextChar"/>
+    <w:link w:val="CommentSubject"/>
+    <w:uiPriority w:val="99"/>
+    <w:semiHidden/>
+    <w:rsid w:val="00845612"/>
+    <w:rPr>
+      <w:b/>
+      <w:bCs/>
+      <w:kern w:val="0"/>
+      <w:sz w:val="20"/>
+      <w:szCs w:val="20"/>
+      <w14:ligatures w14:val="none"/>
+    </w:rPr>
+  </w:style>
 </w:styles>
 </file>
 

</xml_diff>